<commit_message>
modify the code about the web and text classification
</commit_message>
<xml_diff>
--- a/文档/语音编程与用例图（数据流程图）.docx
+++ b/文档/语音编程与用例图（数据流程图）.docx
@@ -156,11 +156,6 @@
       </w:r>
     </w:p>
     <w:p>
-      <w:pPr>
-        <w:rPr>
-          <w:rFonts w:hint="eastAsia"/>
-        </w:rPr>
-      </w:pPr>
       <w:r>
         <w:rPr>
           <w:rFonts w:hint="eastAsia"/>
@@ -204,13 +199,41 @@
       </w:r>
     </w:p>
     <w:p>
-      <w:pPr>
-        <w:rPr>
-          <w:rFonts w:hint="eastAsia"/>
-        </w:rPr>
-      </w:pPr>
       <w:r>
         <w:t>(2)后期可以改进使用机器学习的方法,利用大量数据进行学习得到分类器,将文本进行分类.</w:t>
+      </w:r>
+    </w:p>
+    <w:p/>
+    <w:p>
+      <w:r>
+        <w:rPr>
+          <w:rFonts w:hint="eastAsia"/>
+        </w:rPr>
+        <w:t>1:定义类</w:t>
+      </w:r>
+    </w:p>
+    <w:p>
+      <w:r>
+        <w:rPr>
+          <w:rFonts w:hint="eastAsia"/>
+        </w:rPr>
+        <w:t>2:计算类</w:t>
+      </w:r>
+    </w:p>
+    <w:p>
+      <w:r>
+        <w:rPr>
+          <w:rFonts w:hint="eastAsia"/>
+        </w:rPr>
+        <w:t>3:判断类</w:t>
+      </w:r>
+    </w:p>
+    <w:p>
+      <w:r>
+        <w:rPr>
+          <w:rFonts w:hint="eastAsia"/>
+        </w:rPr>
+        <w:t>4:循环类</w:t>
       </w:r>
     </w:p>
     <w:p>
@@ -354,7 +377,34 @@
         <w:rPr>
           <w:rFonts w:hint="eastAsia"/>
         </w:rPr>
-        <w:t>判断语句</w:t>
+        <w:t>判断</w:t>
+      </w:r>
+      <w:r>
+        <w:rPr>
+          <w:rFonts w:hint="eastAsia"/>
+        </w:rPr>
+        <w:t>类：</w:t>
+      </w:r>
+    </w:p>
+    <w:p>
+      <w:pPr>
+        <w:pStyle w:val="a3"/>
+        <w:ind w:left="720" w:firstLineChars="0" w:firstLine="0"/>
+      </w:pPr>
+      <w:r>
+        <w:rPr>
+          <w:rFonts w:hint="eastAsia"/>
+        </w:rPr>
+        <w:t>4</w:t>
+      </w:r>
+      <w:r>
+        <w:t>.1</w:t>
+      </w:r>
+      <w:r>
+        <w:rPr>
+          <w:rFonts w:hint="eastAsia"/>
+        </w:rPr>
+        <w:t>语句</w:t>
       </w:r>
       <w:r>
         <w:rPr>
@@ -366,13 +416,13 @@
         <w:rPr>
           <w:rFonts w:hint="eastAsia"/>
         </w:rPr>
-        <w:t>。</w:t>
+        <w:t>：</w:t>
       </w:r>
     </w:p>
     <w:p>
       <w:pPr>
         <w:pStyle w:val="a3"/>
-        <w:ind w:leftChars="343" w:left="720" w:firstLineChars="0" w:firstLine="0"/>
+        <w:ind w:leftChars="343" w:left="720" w:firstLineChars="0" w:firstLine="120"/>
       </w:pPr>
       <w:r>
         <w:rPr>
@@ -384,12 +434,17 @@
     <w:p>
       <w:pPr>
         <w:pStyle w:val="a3"/>
-        <w:numPr>
-          <w:ilvl w:val="0"/>
-          <w:numId w:val="9"/>
-        </w:numPr>
-        <w:ind w:firstLineChars="0"/>
-      </w:pPr>
+        <w:ind w:left="720" w:firstLineChars="0" w:firstLine="0"/>
+      </w:pPr>
+      <w:r>
+        <w:rPr>
+          <w:rFonts w:hint="eastAsia"/>
+        </w:rPr>
+        <w:t>4</w:t>
+      </w:r>
+      <w:r>
+        <w:t xml:space="preserve">.2 </w:t>
+      </w:r>
       <w:r>
         <w:rPr>
           <w:rFonts w:hint="eastAsia"/>
@@ -400,12 +455,11 @@
     <w:p>
       <w:pPr>
         <w:pStyle w:val="a3"/>
-        <w:numPr>
-          <w:ilvl w:val="0"/>
-          <w:numId w:val="9"/>
-        </w:numPr>
-        <w:ind w:firstLineChars="0"/>
-      </w:pPr>
+        <w:ind w:left="720" w:firstLineChars="0" w:firstLine="0"/>
+      </w:pPr>
+      <w:r>
+        <w:t xml:space="preserve">4.3 </w:t>
+      </w:r>
       <w:r>
         <w:rPr>
           <w:rFonts w:hint="eastAsia"/>
@@ -436,7 +490,16 @@
         <w:rPr>
           <w:rFonts w:hint="eastAsia"/>
         </w:rPr>
-        <w:t xml:space="preserve">（7） </w:t>
+        <w:t>（</w:t>
+      </w:r>
+      <w:r>
+        <w:t>5</w:t>
+      </w:r>
+      <w:r>
+        <w:rPr>
+          <w:rFonts w:hint="eastAsia"/>
+        </w:rPr>
+        <w:t>）</w:t>
       </w:r>
       <w:r>
         <w:t xml:space="preserve"> </w:t>
@@ -445,7 +508,25 @@
         <w:rPr>
           <w:rFonts w:hint="eastAsia"/>
         </w:rPr>
-        <w:t>排序</w:t>
+        <w:t>调用</w:t>
+      </w:r>
+      <w:r>
+        <w:rPr>
+          <w:rFonts w:hint="eastAsia"/>
+        </w:rPr>
+        <w:t>现成</w:t>
+      </w:r>
+      <w:r>
+        <w:rPr>
+          <w:rFonts w:hint="eastAsia"/>
+        </w:rPr>
+        <w:t>算法</w:t>
+      </w:r>
+      <w:r>
+        <w:rPr>
+          <w:rFonts w:hint="eastAsia"/>
+        </w:rPr>
+        <w:t>（排序等）</w:t>
       </w:r>
     </w:p>
     <w:p/>
@@ -488,6 +569,7 @@
         <w:rPr>
           <w:rFonts w:hint="eastAsia"/>
         </w:rPr>
+        <w:lastRenderedPageBreak/>
         <w:t>分类规则</w:t>
       </w:r>
     </w:p>
@@ -530,6 +612,28 @@
           <w:b/>
           <w:bCs/>
         </w:rPr>
+        <w:t>语句含“定义”二字。</w:t>
+      </w:r>
+    </w:p>
+    <w:p>
+      <w:pPr>
+        <w:pStyle w:val="a3"/>
+        <w:ind w:left="720" w:firstLineChars="0" w:firstLine="0"/>
+      </w:pPr>
+      <w:r>
+        <w:rPr>
+          <w:rFonts w:hint="eastAsia"/>
+          <w:b/>
+          <w:bCs/>
+        </w:rPr>
+        <w:t>对应提取规则：</w:t>
+      </w:r>
+      <w:r>
+        <w:rPr>
+          <w:rFonts w:hint="eastAsia"/>
+          <w:b/>
+          <w:bCs/>
+        </w:rPr>
         <w:t>首先</w:t>
       </w:r>
       <w:r>
@@ -696,52 +800,7 @@
           <w:b/>
           <w:bCs/>
         </w:rPr>
-        <w:t>首先</w:t>
-      </w:r>
-      <w:r>
-        <w:rPr>
-          <w:rFonts w:hint="eastAsia"/>
-        </w:rPr>
-        <w:t>对语句做符号</w:t>
-      </w:r>
-      <w:r>
-        <w:rPr>
-          <w:rFonts w:hint="eastAsia"/>
-        </w:rPr>
-        <w:t>转换处理</w:t>
-      </w:r>
-      <w:r>
-        <w:rPr>
-          <w:rFonts w:hint="eastAsia"/>
-        </w:rPr>
-        <w:t>（</w:t>
-      </w:r>
-      <w:r>
-        <w:rPr>
-          <w:rFonts w:hint="eastAsia"/>
-        </w:rPr>
-        <w:t>大于换为&gt;</w:t>
-      </w:r>
-      <w:r>
-        <w:rPr>
-          <w:rFonts w:hint="eastAsia"/>
-        </w:rPr>
-        <w:t>，赋值转为=，等于转为==）</w:t>
-      </w:r>
-      <w:r>
-        <w:t>,</w:t>
-      </w:r>
-      <w:r>
-        <w:rPr>
-          <w:rFonts w:hint="eastAsia"/>
-        </w:rPr>
-        <w:t>选择外文作为变量</w:t>
-      </w:r>
-      <w:r>
-        <w:rPr>
-          <w:rFonts w:hint="eastAsia"/>
-        </w:rPr>
-        <w:t>，如果没有就是</w:t>
+        <w:t>语句含“</w:t>
       </w:r>
       <w:r>
         <w:rPr>
@@ -749,6 +808,97 @@
           <w:b/>
           <w:bCs/>
         </w:rPr>
+        <w:t>赋值</w:t>
+      </w:r>
+      <w:r>
+        <w:rPr>
+          <w:rFonts w:hint="eastAsia"/>
+          <w:b/>
+          <w:bCs/>
+        </w:rPr>
+        <w:t>”</w:t>
+      </w:r>
+      <w:r>
+        <w:rPr>
+          <w:rFonts w:hint="eastAsia"/>
+          <w:b/>
+          <w:bCs/>
+        </w:rPr>
+        <w:t>、“增加”、“减少”、“自增”、“自减”、“加上”、“减上”、“相乘”、“乘上”、“取余”、“除去”、“除以”等词。</w:t>
+      </w:r>
+    </w:p>
+    <w:p>
+      <w:pPr>
+        <w:pStyle w:val="a3"/>
+        <w:ind w:left="720" w:firstLineChars="0" w:firstLine="0"/>
+      </w:pPr>
+      <w:r>
+        <w:rPr>
+          <w:rFonts w:hint="eastAsia"/>
+          <w:b/>
+          <w:bCs/>
+        </w:rPr>
+        <w:t>提取规则：</w:t>
+      </w:r>
+      <w:r>
+        <w:rPr>
+          <w:rFonts w:hint="eastAsia"/>
+          <w:b/>
+          <w:bCs/>
+        </w:rPr>
+        <w:t>首先</w:t>
+      </w:r>
+      <w:r>
+        <w:rPr>
+          <w:rFonts w:hint="eastAsia"/>
+        </w:rPr>
+        <w:t>对语句做符号</w:t>
+      </w:r>
+      <w:r>
+        <w:rPr>
+          <w:rFonts w:hint="eastAsia"/>
+        </w:rPr>
+        <w:t>转换处理</w:t>
+      </w:r>
+      <w:r>
+        <w:rPr>
+          <w:rFonts w:hint="eastAsia"/>
+        </w:rPr>
+        <w:t>（</w:t>
+      </w:r>
+      <w:r>
+        <w:rPr>
+          <w:rFonts w:hint="eastAsia"/>
+        </w:rPr>
+        <w:t>大于换为&gt;</w:t>
+      </w:r>
+      <w:r>
+        <w:rPr>
+          <w:rFonts w:hint="eastAsia"/>
+        </w:rPr>
+        <w:t>，赋值转为=，等于转为==）</w:t>
+      </w:r>
+      <w:r>
+        <w:t>,</w:t>
+      </w:r>
+      <w:r>
+        <w:rPr>
+          <w:rFonts w:hint="eastAsia"/>
+        </w:rPr>
+        <w:t>选择外文作为变量</w:t>
+      </w:r>
+      <w:r>
+        <w:rPr>
+          <w:rFonts w:hint="eastAsia"/>
+        </w:rPr>
+        <w:t>，如果没有就是</w:t>
+      </w:r>
+      <w:r>
+        <w:rPr>
+          <w:rFonts w:hint="eastAsia"/>
+          <w:b/>
+          <w:bCs/>
+        </w:rPr>
         <w:t>最近的变量</w:t>
       </w:r>
       <w:r>
@@ -761,14 +911,7 @@
         <w:rPr>
           <w:rFonts w:hint="eastAsia"/>
         </w:rPr>
-        <w:t>对上文变量对比，如果是数组</w:t>
-      </w:r>
-      <w:r>
-        <w:rPr>
-          <w:rFonts w:hint="eastAsia"/>
-        </w:rPr>
-        <w:lastRenderedPageBreak/>
-        <w:t>类型，</w:t>
+        <w:t>对上文变量对比，如果是数组类型，</w:t>
       </w:r>
       <w:r>
         <w:rPr>
@@ -855,6 +998,36 @@
       <w:r>
         <w:rPr>
           <w:rFonts w:hint="eastAsia"/>
+          <w:b/>
+          <w:bCs/>
+        </w:rPr>
+        <w:t>语句含“遍历”等</w:t>
+      </w:r>
+      <w:r>
+        <w:rPr>
+          <w:rFonts w:hint="eastAsia"/>
+          <w:b/>
+          <w:bCs/>
+        </w:rPr>
+        <w:t>词语</w:t>
+      </w:r>
+    </w:p>
+    <w:p>
+      <w:pPr>
+        <w:pStyle w:val="a3"/>
+        <w:ind w:left="720" w:firstLineChars="0" w:firstLine="0"/>
+      </w:pPr>
+      <w:r>
+        <w:rPr>
+          <w:rFonts w:hint="eastAsia"/>
+          <w:b/>
+          <w:bCs/>
+        </w:rPr>
+        <w:t>提取规则：</w:t>
+      </w:r>
+      <w:r>
+        <w:rPr>
+          <w:rFonts w:hint="eastAsia"/>
         </w:rPr>
         <w:t>提取外文变量，如果没有就提取最近的变量</w:t>
       </w:r>
@@ -891,6 +1064,9 @@
           <w:numId w:val="10"/>
         </w:numPr>
         <w:ind w:firstLineChars="0"/>
+        <w:rPr>
+          <w:rFonts w:hint="eastAsia"/>
+        </w:rPr>
       </w:pPr>
       <w:r>
         <w:rPr>
@@ -903,6 +1079,76 @@
       <w:r>
         <w:rPr>
           <w:rFonts w:hint="eastAsia"/>
+          <w:b/>
+          <w:bCs/>
+        </w:rPr>
+        <w:t>语句含“</w:t>
+      </w:r>
+      <w:r>
+        <w:rPr>
+          <w:rFonts w:hint="eastAsia"/>
+          <w:b/>
+          <w:bCs/>
+        </w:rPr>
+        <w:t>如果</w:t>
+      </w:r>
+      <w:r>
+        <w:rPr>
+          <w:rFonts w:hint="eastAsia"/>
+          <w:b/>
+          <w:bCs/>
+        </w:rPr>
+        <w:t>”</w:t>
+      </w:r>
+      <w:r>
+        <w:rPr>
+          <w:rFonts w:hint="eastAsia"/>
+          <w:b/>
+          <w:bCs/>
+        </w:rPr>
+        <w:t>、“否则”、“当…为…”</w:t>
+      </w:r>
+      <w:r>
+        <w:rPr>
+          <w:rFonts w:hint="eastAsia"/>
+          <w:b/>
+          <w:bCs/>
+        </w:rPr>
+        <w:t>等</w:t>
+      </w:r>
+      <w:r>
+        <w:rPr>
+          <w:rFonts w:hint="eastAsia"/>
+          <w:b/>
+          <w:bCs/>
+        </w:rPr>
+        <w:t>含有判断或者假设关系的词语</w:t>
+      </w:r>
+      <w:r>
+        <w:rPr>
+          <w:rFonts w:hint="eastAsia"/>
+          <w:b/>
+          <w:bCs/>
+        </w:rPr>
+        <w:t>词语</w:t>
+      </w:r>
+    </w:p>
+    <w:p>
+      <w:pPr>
+        <w:pStyle w:val="a3"/>
+        <w:ind w:left="720" w:firstLineChars="0" w:firstLine="0"/>
+      </w:pPr>
+      <w:r>
+        <w:rPr>
+          <w:rFonts w:hint="eastAsia"/>
+          <w:b/>
+          <w:bCs/>
+        </w:rPr>
+        <w:t>提取规则：</w:t>
+      </w:r>
+      <w:r>
+        <w:rPr>
+          <w:rFonts w:hint="eastAsia"/>
         </w:rPr>
         <w:t>将语句分为if或者else</w:t>
       </w:r>
@@ -910,6 +1156,12 @@
         <w:rPr>
           <w:rFonts w:hint="eastAsia"/>
         </w:rPr>
+        <w:t>或者elif</w:t>
+      </w:r>
+      <w:r>
+        <w:rPr>
+          <w:rFonts w:hint="eastAsia"/>
+        </w:rPr>
         <w:t>，并做符号转换处理，大于换为&gt;</w:t>
       </w:r>
       <w:r>
@@ -991,7 +1243,31 @@
         <w:rPr>
           <w:rFonts w:hint="eastAsia"/>
         </w:rPr>
-        <w:t>用户输入应该一个句子为一段完整意思，也就是说，假设是一个判断语块，应该以“。”结尾。</w:t>
+        <w:t>用户输入应该一个句子为一段完整意思，也就是说，假设是一个判断语块，应该以“</w:t>
+      </w:r>
+      <w:r>
+        <w:rPr>
+          <w:rFonts w:hint="eastAsia"/>
+        </w:rPr>
+        <w:t>。！？</w:t>
+      </w:r>
+      <w:r>
+        <w:rPr>
+          <w:rFonts w:hint="eastAsia"/>
+        </w:rPr>
+        <w:t>”</w:t>
+      </w:r>
+      <w:r>
+        <w:rPr>
+          <w:rFonts w:hint="eastAsia"/>
+        </w:rPr>
+        <w:t>等符合</w:t>
+      </w:r>
+      <w:r>
+        <w:rPr>
+          <w:rFonts w:hint="eastAsia"/>
+        </w:rPr>
+        <w:t>结尾。</w:t>
       </w:r>
     </w:p>
     <w:p>
@@ -1091,6 +1367,7 @@
         <w:rPr>
           <w:noProof/>
         </w:rPr>
+        <w:lastRenderedPageBreak/>
         <w:drawing>
           <wp:inline distT="0" distB="0" distL="0" distR="0" wp14:anchorId="159C967F" wp14:editId="334655B6">
             <wp:extent cx="3695700" cy="1432560"/>
@@ -1240,15 +1517,11 @@
     <w:p>
       <w:pPr>
         <w:ind w:left="420" w:firstLine="420"/>
-        <w:rPr>
-          <w:rFonts w:hint="eastAsia"/>
-        </w:rPr>
-      </w:pPr>
-      <w:r>
-        <w:rPr>
-          <w:rFonts w:hint="eastAsia"/>
-        </w:rPr>
-        <w:lastRenderedPageBreak/>
+      </w:pPr>
+      <w:r>
+        <w:rPr>
+          <w:rFonts w:hint="eastAsia"/>
+        </w:rPr>
         <w:t>生成代码：变量 =</w:t>
       </w:r>
       <w:r>
@@ -1438,17 +1711,11 @@
     <w:p>
       <w:pPr>
         <w:ind w:firstLine="420"/>
-        <w:rPr>
-          <w:rFonts w:hint="eastAsia"/>
-        </w:rPr>
       </w:pPr>
     </w:p>
     <w:p>
       <w:pPr>
         <w:ind w:firstLine="420"/>
-        <w:rPr>
-          <w:rFonts w:hint="eastAsia"/>
-        </w:rPr>
       </w:pPr>
     </w:p>
     <w:p>
@@ -1466,9 +1733,6 @@
       <w:pPr>
         <w:ind w:firstLine="420"/>
         <w:jc w:val="center"/>
-        <w:rPr>
-          <w:rFonts w:hint="eastAsia"/>
-        </w:rPr>
       </w:pPr>
       <w:r>
         <w:rPr>
@@ -1527,9 +1791,6 @@
     <w:p>
       <w:pPr>
         <w:ind w:left="156" w:firstLine="420"/>
-        <w:rPr>
-          <w:rFonts w:hint="eastAsia"/>
-        </w:rPr>
       </w:pPr>
       <w:r>
         <w:rPr>
@@ -1551,11 +1812,6 @@
       </w:r>
     </w:p>
     <w:p>
-      <w:pPr>
-        <w:rPr>
-          <w:rFonts w:hint="eastAsia"/>
-        </w:rPr>
-      </w:pPr>
       <w:r>
         <w:rPr>
           <w:noProof/>
@@ -1640,11 +1896,6 @@
       </w:r>
     </w:p>
     <w:p>
-      <w:pPr>
-        <w:rPr>
-          <w:rFonts w:hint="eastAsia"/>
-        </w:rPr>
-      </w:pPr>
       <w:r>
         <w:rPr>
           <w:noProof/>
@@ -1845,11 +2096,6 @@
       </w:r>
     </w:p>
     <w:p>
-      <w:pPr>
-        <w:rPr>
-          <w:rFonts w:hint="eastAsia"/>
-        </w:rPr>
-      </w:pPr>
       <w:bookmarkStart w:id="1" w:name="_Hlk49723203"/>
       <w:r>
         <w:rPr>
@@ -1866,11 +2112,6 @@
     </w:p>
     <w:bookmarkEnd w:id="1"/>
     <w:p>
-      <w:pPr>
-        <w:rPr>
-          <w:rFonts w:hint="eastAsia"/>
-        </w:rPr>
-      </w:pPr>
       <w:r>
         <w:object w:dxaOrig="3316" w:dyaOrig="11322" w14:anchorId="714CD0B0">
           <v:shapetype id="_x0000_t75" coordsize="21600,21600" o:spt="75" o:preferrelative="t" path="m@4@5l@4@11@9@11@9@5xe" filled="f" stroked="f">
@@ -1892,10 +2133,10 @@
             <v:path o:extrusionok="f" gradientshapeok="t" o:connecttype="rect"/>
             <o:lock v:ext="edit" aspectratio="t"/>
           </v:shapetype>
-          <v:shape id="_x0000_i1027" type="#_x0000_t75" style="width:137.4pt;height:469.8pt" o:ole="">
+          <v:shape id="_x0000_i1025" type="#_x0000_t75" style="width:137.4pt;height:469.8pt" o:ole="">
             <v:imagedata r:id="rId15" o:title=""/>
           </v:shape>
-          <o:OLEObject Type="Embed" ProgID="Visio.Drawing.11" ShapeID="_x0000_i1027" DrawAspect="Content" ObjectID="_1660337011" r:id="rId16"/>
+          <o:OLEObject Type="Embed" ProgID="Visio.Drawing.11" ShapeID="_x0000_i1025" DrawAspect="Content" ObjectID="_1662145071" r:id="rId16"/>
         </w:object>
       </w:r>
     </w:p>
@@ -1913,9 +2154,6 @@
     <w:p>
       <w:pPr>
         <w:ind w:firstLine="420"/>
-        <w:rPr>
-          <w:rFonts w:hint="eastAsia"/>
-        </w:rPr>
       </w:pPr>
       <w:r>
         <w:rPr>
@@ -2196,11 +2434,6 @@
       </w:r>
     </w:p>
     <w:p>
-      <w:pPr>
-        <w:rPr>
-          <w:rFonts w:hint="eastAsia"/>
-        </w:rPr>
-      </w:pPr>
       <w:r>
         <w:rPr>
           <w:rFonts w:hint="eastAsia"/>

</xml_diff>